<commit_message>
Updating Dixon graphs for SI.
</commit_message>
<xml_diff>
--- a/EDI/EDI_metadata_template_2019_NREStats.docx
+++ b/EDI/EDI_metadata_template_2019_NREStats.docx
@@ -43,6 +43,7 @@
           <w:color w:val="000000"/>
         </w:rPr>
       </w:pPr>
+      <w:bookmarkStart w:id="0" w:name="_GoBack"/>
       <w:r>
         <w:rPr>
           <w:color w:val="000000"/>
@@ -56,6 +57,7 @@
         <w:t>North Carolina, USA 2015-2016</w:t>
       </w:r>
     </w:p>
+    <w:bookmarkEnd w:id="0"/>
     <w:p>
       <w:pPr>
         <w:pStyle w:val="Heading2"/>
@@ -107,7 +109,19 @@
         <w:rPr>
           <w:color w:val="000000"/>
         </w:rPr>
-        <w:t>) for dissolved and particulate organic matter for the Neuse River Estuary (North Carolina, USA) from 20 July 2015-28 July 2016. Samples were collected bi-weekly from July 2015-October 2015 and March 2016-July 2016 and monthly from November 2015-February 2016. The dataset consists of environmental parameters measured (water temperature, salinity, percent dissolved oxygen, turbidity, chlorophyll-a) and calculated (flushing time) as well as organic matter analyses for dissolved and particulate organic matter (</w:t>
+        <w:t>) for dissolved and particulate organic matter for the Neuse River Estuary</w:t>
+      </w:r>
+      <w:r>
+        <w:rPr>
+          <w:color w:val="000000"/>
+        </w:rPr>
+        <w:t xml:space="preserve">, </w:t>
+      </w:r>
+      <w:r>
+        <w:rPr>
+          <w:color w:val="000000"/>
+        </w:rPr>
+        <w:t>North Carolina, USA from 20 July 2015-28 July 2016. Samples were collected bi-weekly from July 2015-October 2015 and March 2016-July 2016 and monthly from November 2015-February 2016. The dataset consists of environmental parameters measured (water temperature, salinity, percent dissolved oxygen, turbidity, chlorophyll-a) and calculated (flushing time) as well as organic matter analyses for dissolved and particulate organic matter (</w:t>
       </w:r>
       <w:r>
         <w:rPr>
@@ -159,7 +173,19 @@
         <w:rPr>
           <w:color w:val="000000"/>
         </w:rPr>
-        <w:t>) at the University of Chapel Hill, Institute of Marine Science.</w:t>
+        <w:t xml:space="preserve">) at the University of </w:t>
+      </w:r>
+      <w:r>
+        <w:rPr>
+          <w:color w:val="000000"/>
+        </w:rPr>
+        <w:t xml:space="preserve">North Carolina - </w:t>
+      </w:r>
+      <w:r>
+        <w:rPr>
+          <w:color w:val="000000"/>
+        </w:rPr>
+        <w:t>Chapel Hill, Institute of Marine Science.</w:t>
       </w:r>
     </w:p>
     <w:p>
@@ -2018,11 +2044,9 @@
       <w:r>
         <w:t xml:space="preserve"> a </w:t>
       </w:r>
-      <w:proofErr w:type="spellStart"/>
-      <w:r>
-        <w:t>self cleaning</w:t>
-      </w:r>
-      <w:proofErr w:type="spellEnd"/>
+      <w:r>
+        <w:t>self-cleaning</w:t>
+      </w:r>
       <w:r>
         <w:t xml:space="preserve"> YSI turbidity probe (Model 6026 or 6136). The YSI </w:t>
       </w:r>
@@ -2191,14 +2215,13 @@
         <w:rPr>
           <w:rFonts w:eastAsia="Times New Roman"/>
         </w:rPr>
-        <w:t xml:space="preserve"> filters (GF/F). The filtrate was stored in pre-combusted glass scintillation vials with Teflon closures and frozen at -20 degrees Celsius until analysis. The Shimadzu TOC-5000A Analyzer uses high temperature catalytic oxidation followed by non-dispersive infrared analysis of the CO</w:t>
+        <w:t xml:space="preserve"> filters (GF/F). The filtrate was stored in pre-combusted glass scintillation vials with Teflon closures and frozen at -20 degrees Celsius until analysis. The Shimadzu TOC-5000A Analyzer uses high temperature catalytic oxidation followed by non-dispersive infrared analysis of the </w:t>
       </w:r>
       <w:r>
         <w:rPr>
           <w:rFonts w:eastAsia="Times New Roman"/>
-          <w:vertAlign w:val="subscript"/>
         </w:rPr>
-        <w:t>2</w:t>
+        <w:t>carbon dioxide</w:t>
       </w:r>
       <w:r>
         <w:rPr>
@@ -2247,11 +2270,9 @@
       <w:r>
         <w:t xml:space="preserve"> et al. 2003). Dissolved organic nitrogen ([DON]) was determined by subtracting the dissolved inorganic nitrogen species (DIN, as nitrate + nitrite and </w:t>
       </w:r>
-      <w:proofErr w:type="spellStart"/>
-      <w:r>
-        <w:t>ammoinium</w:t>
-      </w:r>
-      <w:proofErr w:type="spellEnd"/>
+      <w:r>
+        <w:t>ammonium</w:t>
+      </w:r>
       <w:r>
         <w:t xml:space="preserve">) from TDN. </w:t>
       </w:r>
@@ -2277,7 +2298,13 @@
       </w:r>
       <w:proofErr w:type="spellEnd"/>
       <w:r>
-        <w:t xml:space="preserve"> ECS 4010 analyzer, after vapor acidification (HCl) to remove carbonates (</w:t>
+        <w:t xml:space="preserve"> ECS 4010 analyzer, after vapor acidification (</w:t>
+      </w:r>
+      <w:r>
+        <w:t>HCl</w:t>
+      </w:r>
+      <w:r>
+        <w:t>) to remove carbonates (</w:t>
       </w:r>
       <w:proofErr w:type="spellStart"/>
       <w:r>
@@ -2452,21 +2479,7 @@
       </w:r>
       <w:proofErr w:type="spellEnd"/>
       <w:r>
-        <w:t xml:space="preserve"> et al. 2010)</w:t>
-      </w:r>
-      <w:r>
-        <w:t xml:space="preserve"> via in-house </w:t>
-      </w:r>
-      <w:proofErr w:type="spellStart"/>
-      <w:r>
-        <w:t>Matlab</w:t>
-      </w:r>
-      <w:proofErr w:type="spellEnd"/>
-      <w:r>
-        <w:t xml:space="preserve"> scripts</w:t>
-      </w:r>
-      <w:r>
-        <w:t xml:space="preserve">. </w:t>
+        <w:t xml:space="preserve"> et al. 2010). </w:t>
       </w:r>
     </w:p>
     <w:p>
@@ -3300,15 +3313,7 @@
               <w:cnfStyle w:val="000000100000" w:firstRow="0" w:lastRow="0" w:firstColumn="0" w:lastColumn="0" w:oddVBand="0" w:evenVBand="0" w:oddHBand="1" w:evenHBand="0" w:firstRowFirstColumn="0" w:firstRowLastColumn="0" w:lastRowFirstColumn="0" w:lastRowLastColumn="0"/>
             </w:pPr>
             <w:r>
-              <w:t xml:space="preserve">Date of water sample collection, filtration, and in situ measurements. </w:t>
-            </w:r>
-          </w:p>
-          <w:p>
-            <w:pPr>
-              <w:cnfStyle w:val="000000100000" w:firstRow="0" w:lastRow="0" w:firstColumn="0" w:lastColumn="0" w:oddVBand="0" w:evenVBand="0" w:oddHBand="1" w:evenHBand="0" w:firstRowFirstColumn="0" w:firstRowLastColumn="0" w:lastRowFirstColumn="0" w:lastRowLastColumn="0"/>
-            </w:pPr>
-            <w:r>
-              <w:t>Water sampling was conducted bi-weekly (March-October) and monthly (November-February).</w:t>
+              <w:t>Date of water sample collection, filtration, and in situ measurements. Water sampling was conducted bi-weekly (March-October) and monthly (November-February).</w:t>
             </w:r>
           </w:p>
         </w:tc>
@@ -3858,8 +3863,8 @@
             <w:pPr>
               <w:cnfStyle w:val="000000000000" w:firstRow="0" w:lastRow="0" w:firstColumn="0" w:lastColumn="0" w:oddVBand="0" w:evenVBand="0" w:oddHBand="0" w:evenHBand="0" w:firstRowFirstColumn="0" w:firstRowLastColumn="0" w:lastRowFirstColumn="0" w:lastRowLastColumn="0"/>
             </w:pPr>
-            <w:bookmarkStart w:id="0" w:name="_heading=h.gjdgxs" w:colFirst="0" w:colLast="0"/>
-            <w:bookmarkEnd w:id="0"/>
+            <w:bookmarkStart w:id="1" w:name="_heading=h.gjdgxs" w:colFirst="0" w:colLast="0"/>
+            <w:bookmarkEnd w:id="1"/>
             <w:proofErr w:type="spellStart"/>
             <w:r>
               <w:t>milligramsPerLiter</w:t>
@@ -5684,8 +5689,6 @@
               </w:rPr>
               <w:t>M</w:t>
             </w:r>
-            <w:bookmarkStart w:id="1" w:name="_GoBack"/>
-            <w:bookmarkEnd w:id="1"/>
           </w:p>
         </w:tc>
         <w:tc>

</xml_diff>